<commit_message>
Aggiunti i filtri Razza e Abilita per i job
</commit_message>
<xml_diff>
--- a/Appunti e istruzioni.docx
+++ b/Appunti e istruzioni.docx
@@ -187,24 +187,60 @@
       <w:r>
         <w:br/>
       </w:r>
-      <w:proofErr w:type="gramStart"/>
-      <w:r>
-        <w:t>  http://127.0.0.1:5000/api/razze</w:t>
-      </w:r>
-      <w:proofErr w:type="gramEnd"/>
-    </w:p>
-    <w:p>
-      <w:proofErr w:type="gramStart"/>
-      <w:r>
-        <w:t>  http://127.0.0.1:5000/api/job</w:t>
-      </w:r>
-      <w:proofErr w:type="gramEnd"/>
-    </w:p>
-    <w:p>
       <w:r>
         <w:t xml:space="preserve">  </w:t>
       </w:r>
       <w:hyperlink r:id="rId5" w:history="1">
+        <w:r>
+          <w:rPr>
+            <w:rStyle w:val="Collegamentoipertestuale"/>
+          </w:rPr>
+          <w:t>http://127.0.0.1:5000/</w:t>
+        </w:r>
+        <w:r>
+          <w:rPr>
+            <w:rStyle w:val="Collegamentoipertestuale"/>
+          </w:rPr>
+          <w:t>a</w:t>
+        </w:r>
+        <w:r>
+          <w:rPr>
+            <w:rStyle w:val="Collegamentoipertestuale"/>
+          </w:rPr>
+          <w:t>pi/razze</w:t>
+        </w:r>
+      </w:hyperlink>
+    </w:p>
+    <w:p>
+      <w:r>
+        <w:t xml:space="preserve">  </w:t>
+      </w:r>
+      <w:hyperlink r:id="rId6" w:history="1">
+        <w:r>
+          <w:rPr>
+            <w:rStyle w:val="Collegamentoipertestuale"/>
+          </w:rPr>
+          <w:t>http://127.</w:t>
+        </w:r>
+        <w:r>
+          <w:rPr>
+            <w:rStyle w:val="Collegamentoipertestuale"/>
+          </w:rPr>
+          <w:t>0</w:t>
+        </w:r>
+        <w:r>
+          <w:rPr>
+            <w:rStyle w:val="Collegamentoipertestuale"/>
+          </w:rPr>
+          <w:t>.0.1:5000/api/job</w:t>
+        </w:r>
+      </w:hyperlink>
+    </w:p>
+    <w:p>
+      <w:r>
+        <w:t xml:space="preserve">  </w:t>
+      </w:r>
+      <w:hyperlink r:id="rId7" w:history="1">
         <w:r>
           <w:rPr>
             <w:rStyle w:val="Collegamentoipertestuale"/>
@@ -749,6 +785,7 @@
   <w:style w:type="character" w:default="1" w:styleId="Carpredefinitoparagrafo">
     <w:name w:val="Default Paragraph Font"/>
     <w:uiPriority w:val="1"/>
+    <w:semiHidden/>
     <w:unhideWhenUsed/>
   </w:style>
   <w:style w:type="table" w:default="1" w:styleId="Tabellanormale">
@@ -793,6 +830,18 @@
     <w:rPr>
       <w:color w:val="605E5C"/>
       <w:shd w:val="clear" w:color="auto" w:fill="E1DFDD"/>
+    </w:rPr>
+  </w:style>
+  <w:style w:type="character" w:styleId="Collegamentovisitato">
+    <w:name w:val="FollowedHyperlink"/>
+    <w:basedOn w:val="Carpredefinitoparagrafo"/>
+    <w:uiPriority w:val="99"/>
+    <w:semiHidden/>
+    <w:unhideWhenUsed/>
+    <w:rsid w:val="00556F40"/>
+    <w:rPr>
+      <w:color w:val="954F72" w:themeColor="followedHyperlink"/>
+      <w:u w:val="single"/>
     </w:rPr>
   </w:style>
 </w:styles>

</xml_diff>